<commit_message>
Completed Word doc report
</commit_message>
<xml_diff>
--- a/Report.docx
+++ b/Report.docx
@@ -92,8 +92,6 @@
         </w:rPr>
         <w:t>The project converts email records provided in an XML format to text files of specified formats. It then converts these files into index files from which are later queried to produce the desired output.</w:t>
       </w:r>
-      <w:bookmarkStart w:id="0" w:name="_GoBack"/>
-      <w:bookmarkEnd w:id="0"/>
     </w:p>
     <w:p>
       <w:pPr>
@@ -314,7 +312,157 @@
           <w:sz w:val="24"/>
           <w:szCs w:val="24"/>
         </w:rPr>
-        <w:t>A</w:t>
+        <w:t xml:space="preserve">To run Phase 2’s code, simply call the python file named </w:t>
+      </w:r>
+      <w:r>
+        <w:rPr>
+          <w:rFonts w:cstheme="minorHAnsi"/>
+          <w:i/>
+          <w:iCs/>
+          <w:sz w:val="24"/>
+          <w:szCs w:val="24"/>
+        </w:rPr>
+        <w:t>phase2.py</w:t>
+      </w:r>
+      <w:r>
+        <w:rPr>
+          <w:rFonts w:cstheme="minorHAnsi"/>
+          <w:sz w:val="24"/>
+          <w:szCs w:val="24"/>
+        </w:rPr>
+        <w:t>.</w:t>
+      </w:r>
+      <w:r>
+        <w:rPr>
+          <w:rFonts w:cstheme="minorHAnsi"/>
+          <w:sz w:val="24"/>
+          <w:szCs w:val="24"/>
+        </w:rPr>
+        <w:t xml:space="preserve"> This will create intermediate files and the index files, being </w:t>
+      </w:r>
+      <w:r>
+        <w:rPr>
+          <w:rFonts w:cstheme="minorHAnsi"/>
+          <w:i/>
+          <w:iCs/>
+          <w:sz w:val="24"/>
+          <w:szCs w:val="24"/>
+        </w:rPr>
+        <w:t>re.idx</w:t>
+      </w:r>
+      <w:r>
+        <w:rPr>
+          <w:rFonts w:cstheme="minorHAnsi"/>
+          <w:sz w:val="24"/>
+          <w:szCs w:val="24"/>
+        </w:rPr>
+        <w:t>,</w:t>
+      </w:r>
+      <w:r>
+        <w:rPr>
+          <w:rFonts w:cstheme="minorHAnsi"/>
+          <w:i/>
+          <w:iCs/>
+          <w:sz w:val="24"/>
+          <w:szCs w:val="24"/>
+        </w:rPr>
+        <w:t xml:space="preserve"> te.idx</w:t>
+      </w:r>
+      <w:r>
+        <w:rPr>
+          <w:rFonts w:cstheme="minorHAnsi"/>
+          <w:sz w:val="24"/>
+          <w:szCs w:val="24"/>
+        </w:rPr>
+        <w:t>,</w:t>
+      </w:r>
+      <w:r>
+        <w:rPr>
+          <w:rFonts w:cstheme="minorHAnsi"/>
+          <w:i/>
+          <w:iCs/>
+          <w:sz w:val="24"/>
+          <w:szCs w:val="24"/>
+        </w:rPr>
+        <w:t xml:space="preserve"> em.idx</w:t>
+      </w:r>
+      <w:r>
+        <w:rPr>
+          <w:rFonts w:cstheme="minorHAnsi"/>
+          <w:sz w:val="24"/>
+          <w:szCs w:val="24"/>
+        </w:rPr>
+        <w:t>,</w:t>
+      </w:r>
+      <w:r>
+        <w:rPr>
+          <w:rFonts w:cstheme="minorHAnsi"/>
+          <w:i/>
+          <w:iCs/>
+          <w:sz w:val="24"/>
+          <w:szCs w:val="24"/>
+        </w:rPr>
+        <w:t xml:space="preserve"> </w:t>
+      </w:r>
+      <w:r>
+        <w:rPr>
+          <w:rFonts w:cstheme="minorHAnsi"/>
+          <w:sz w:val="24"/>
+          <w:szCs w:val="24"/>
+        </w:rPr>
+        <w:t xml:space="preserve">and </w:t>
+      </w:r>
+      <w:r>
+        <w:rPr>
+          <w:rFonts w:cstheme="minorHAnsi"/>
+          <w:i/>
+          <w:iCs/>
+          <w:sz w:val="24"/>
+          <w:szCs w:val="24"/>
+        </w:rPr>
+        <w:t>da.idx</w:t>
+      </w:r>
+      <w:r>
+        <w:rPr>
+          <w:rFonts w:cstheme="minorHAnsi"/>
+          <w:sz w:val="24"/>
+          <w:szCs w:val="24"/>
+        </w:rPr>
+        <w:t>. Example:</w:t>
+      </w:r>
+    </w:p>
+    <w:p>
+      <w:pPr>
+        <w:jc w:val="center"/>
+        <w:rPr>
+          <w:rFonts w:ascii="Consolas" w:hAnsi="Consolas"/>
+          <w:sz w:val="24"/>
+          <w:szCs w:val="24"/>
+        </w:rPr>
+      </w:pPr>
+      <w:r>
+        <w:rPr>
+          <w:rFonts w:ascii="Consolas" w:hAnsi="Consolas"/>
+          <w:sz w:val="24"/>
+          <w:szCs w:val="24"/>
+        </w:rPr>
+        <w:t>&gt;&gt; python phase</w:t>
+      </w:r>
+      <w:r>
+        <w:rPr>
+          <w:rFonts w:ascii="Consolas" w:hAnsi="Consolas"/>
+          <w:sz w:val="24"/>
+          <w:szCs w:val="24"/>
+        </w:rPr>
+        <w:t>2</w:t>
+      </w:r>
+      <w:r>
+        <w:rPr>
+          <w:rFonts w:ascii="Consolas" w:hAnsi="Consolas"/>
+          <w:sz w:val="24"/>
+          <w:szCs w:val="24"/>
+        </w:rPr>
+        <w:t>.py</w:t>
       </w:r>
     </w:p>
     <w:p>
@@ -336,7 +484,59 @@
           <w:sz w:val="24"/>
           <w:szCs w:val="24"/>
         </w:rPr>
-        <w:t>B</w:t>
+        <w:t xml:space="preserve">To run Phase 3’s code, and bring up the query interface, simply call the python file named </w:t>
+      </w:r>
+      <w:r>
+        <w:rPr>
+          <w:rFonts w:cstheme="minorHAnsi"/>
+          <w:i/>
+          <w:iCs/>
+          <w:sz w:val="24"/>
+          <w:szCs w:val="24"/>
+        </w:rPr>
+        <w:t>phase3</w:t>
+      </w:r>
+      <w:r>
+        <w:rPr>
+          <w:rFonts w:cstheme="minorHAnsi"/>
+          <w:sz w:val="24"/>
+          <w:szCs w:val="24"/>
+        </w:rPr>
+        <w:t>.py. Follow the instructions on screen or write queries given the query language. Example:</w:t>
+      </w:r>
+    </w:p>
+    <w:p>
+      <w:pPr>
+        <w:jc w:val="center"/>
+        <w:rPr>
+          <w:rFonts w:ascii="Consolas" w:hAnsi="Consolas"/>
+          <w:sz w:val="24"/>
+          <w:szCs w:val="24"/>
+        </w:rPr>
+      </w:pPr>
+      <w:r>
+        <w:rPr>
+          <w:rFonts w:ascii="Consolas" w:hAnsi="Consolas"/>
+          <w:sz w:val="24"/>
+          <w:szCs w:val="24"/>
+        </w:rPr>
+        <w:t>&gt;&gt; python phase</w:t>
+      </w:r>
+      <w:r>
+        <w:rPr>
+          <w:rFonts w:ascii="Consolas" w:hAnsi="Consolas"/>
+          <w:sz w:val="24"/>
+          <w:szCs w:val="24"/>
+        </w:rPr>
+        <w:t>3</w:t>
+      </w:r>
+      <w:r>
+        <w:rPr>
+          <w:rFonts w:ascii="Consolas" w:hAnsi="Consolas"/>
+          <w:sz w:val="24"/>
+          <w:szCs w:val="24"/>
+        </w:rPr>
+        <w:t>.py</w:t>
       </w:r>
     </w:p>
     <w:p>
@@ -448,19 +648,39 @@
           <w:ilvl w:val="0"/>
           <w:numId w:val="5"/>
         </w:numPr>
-        <w:rPr>
-          <w:rFonts w:cstheme="minorHAnsi"/>
-          <w:sz w:val="24"/>
-          <w:szCs w:val="24"/>
-        </w:rPr>
-      </w:pPr>
-      <w:r>
-        <w:rPr>
-          <w:rFonts w:cstheme="minorHAnsi"/>
-          <w:sz w:val="24"/>
-          <w:szCs w:val="24"/>
-        </w:rPr>
-        <w:t>A</w:t>
+        <w:spacing w:before="240"/>
+        <w:rPr>
+          <w:rFonts w:cstheme="minorHAnsi"/>
+          <w:sz w:val="24"/>
+          <w:szCs w:val="24"/>
+        </w:rPr>
+      </w:pPr>
+      <w:r>
+        <w:rPr>
+          <w:rFonts w:cstheme="minorHAnsi"/>
+          <w:sz w:val="24"/>
+          <w:szCs w:val="24"/>
+        </w:rPr>
+        <w:lastRenderedPageBreak/>
+        <w:t xml:space="preserve">Phase 2 was tested by looking for sorted files and indexed files given the files had keys and data separated. Using </w:t>
+      </w:r>
+      <w:r>
+        <w:rPr>
+          <w:rFonts w:cstheme="minorHAnsi"/>
+          <w:i/>
+          <w:iCs/>
+          <w:sz w:val="24"/>
+          <w:szCs w:val="24"/>
+        </w:rPr>
+        <w:t>db_dump</w:t>
+      </w:r>
+      <w:r>
+        <w:rPr>
+          <w:rFonts w:cstheme="minorHAnsi"/>
+          <w:sz w:val="24"/>
+          <w:szCs w:val="24"/>
+        </w:rPr>
+        <w:t xml:space="preserve"> in the terminal on the index file to see the indices, we were able to verify it was done properly.</w:t>
       </w:r>
     </w:p>
     <w:p>
@@ -482,7 +702,7 @@
           <w:sz w:val="24"/>
           <w:szCs w:val="24"/>
         </w:rPr>
-        <w:t>B</w:t>
+        <w:t>To test Phase 3, the interface created was used, and a database was created according to the data retrieved specification. Queries were performed on data sets given.</w:t>
       </w:r>
     </w:p>
     <w:p>
@@ -529,7 +749,23 @@
           <w:sz w:val="24"/>
           <w:szCs w:val="24"/>
         </w:rPr>
-        <w:t>The work was divided approximately evenly, with Luke having solved Phase 1 earlier on during the week of development, having taken approximately 3 hours, and Aryan solving and starting Phases 2 and 3 later during the week</w:t>
+        <w:t xml:space="preserve">The work was divided approximately evenly, with Luke having solved Phase 1 earlier on during the week of development, having taken approximately </w:t>
+      </w:r>
+      <w:r>
+        <w:rPr>
+          <w:rFonts w:cstheme="minorHAnsi"/>
+          <w:sz w:val="24"/>
+          <w:szCs w:val="24"/>
+        </w:rPr>
+        <w:t>5</w:t>
+      </w:r>
+      <w:r>
+        <w:rPr>
+          <w:rFonts w:cstheme="minorHAnsi"/>
+          <w:sz w:val="24"/>
+          <w:szCs w:val="24"/>
+        </w:rPr>
+        <w:t xml:space="preserve"> hours, and Aryan solving and starting Phases 2 and 3 later during the week</w:t>
       </w:r>
       <w:r>
         <w:rPr>
@@ -542,55 +778,60 @@
       <w:r>
         <w:rPr>
           <w:rFonts w:cstheme="minorHAnsi"/>
-          <w:b/>
-          <w:bCs/>
-          <w:sz w:val="24"/>
-          <w:szCs w:val="24"/>
-        </w:rPr>
-        <w:t>HERE</w:t>
-      </w:r>
-      <w:r>
-        <w:rPr>
-          <w:rFonts w:cstheme="minorHAnsi"/>
-          <w:sz w:val="24"/>
-          <w:szCs w:val="24"/>
-        </w:rPr>
-        <w:t xml:space="preserve"> and </w:t>
-      </w:r>
-      <w:r>
-        <w:rPr>
-          <w:rFonts w:cstheme="minorHAnsi"/>
-          <w:b/>
-          <w:bCs/>
-          <w:sz w:val="24"/>
-          <w:szCs w:val="24"/>
-        </w:rPr>
-        <w:t xml:space="preserve">HERE </w:t>
-      </w:r>
-      <w:r>
-        <w:rPr>
-          <w:rFonts w:cstheme="minorHAnsi"/>
-          <w:sz w:val="24"/>
-          <w:szCs w:val="24"/>
-        </w:rPr>
-        <w:t xml:space="preserve">hours, </w:t>
-      </w:r>
-      <w:r>
-        <w:rPr>
-          <w:rFonts w:cstheme="minorHAnsi"/>
-          <w:sz w:val="24"/>
-          <w:szCs w:val="24"/>
-        </w:rPr>
-        <w:lastRenderedPageBreak/>
-        <w:t>respectively, for Phases 2 and 3</w:t>
-      </w:r>
-      <w:r>
-        <w:rPr>
-          <w:rFonts w:cstheme="minorHAnsi"/>
-          <w:sz w:val="24"/>
-          <w:szCs w:val="24"/>
-        </w:rPr>
-        <w:t>. Phase 3 was later completed by both members of the team. Coordination was kept on track using messaging services like texting and source control was maintained using Git. This ensured both partners knew what each other were working on and had each other’s code / work.</w:t>
+          <w:sz w:val="24"/>
+          <w:szCs w:val="24"/>
+        </w:rPr>
+        <w:t xml:space="preserve">3 </w:t>
+      </w:r>
+      <w:r>
+        <w:rPr>
+          <w:rFonts w:cstheme="minorHAnsi"/>
+          <w:sz w:val="24"/>
+          <w:szCs w:val="24"/>
+        </w:rPr>
+        <w:t xml:space="preserve">and </w:t>
+      </w:r>
+      <w:r>
+        <w:rPr>
+          <w:rFonts w:cstheme="minorHAnsi"/>
+          <w:sz w:val="24"/>
+          <w:szCs w:val="24"/>
+        </w:rPr>
+        <w:t xml:space="preserve">10 </w:t>
+      </w:r>
+      <w:r>
+        <w:rPr>
+          <w:rFonts w:cstheme="minorHAnsi"/>
+          <w:sz w:val="24"/>
+          <w:szCs w:val="24"/>
+        </w:rPr>
+        <w:t>hours, respectively, for Phases 2 and 3</w:t>
+      </w:r>
+      <w:r>
+        <w:rPr>
+          <w:rFonts w:cstheme="minorHAnsi"/>
+          <w:sz w:val="24"/>
+          <w:szCs w:val="24"/>
+        </w:rPr>
+        <w:t>. Phase 3 was later completed by both members of the team</w:t>
+      </w:r>
+      <w:r>
+        <w:rPr>
+          <w:rFonts w:cstheme="minorHAnsi"/>
+          <w:sz w:val="24"/>
+          <w:szCs w:val="24"/>
+        </w:rPr>
+        <w:t xml:space="preserve"> in the final days of development</w:t>
+      </w:r>
+      <w:bookmarkStart w:id="0" w:name="_GoBack"/>
+      <w:bookmarkEnd w:id="0"/>
+      <w:r>
+        <w:rPr>
+          <w:rFonts w:cstheme="minorHAnsi"/>
+          <w:sz w:val="24"/>
+          <w:szCs w:val="24"/>
+        </w:rPr>
+        <w:t>. Coordination was kept on track using messaging services like texting and source control was maintained using Git. This ensured both partners knew what each other were working on and had each other’s code / work.</w:t>
       </w:r>
     </w:p>
     <w:sectPr>

</xml_diff>